<commit_message>
added unit 5 title to worksheet and key
</commit_message>
<xml_diff>
--- a/Units/Unit 5 - Conditionals and Recursion/Unit 5 - Key.docx
+++ b/Units/Unit 5 - Conditionals and Recursion/Unit 5 - Key.docx
@@ -16,7 +16,6 @@
           <w:docPartUnique/>
         </w:docPartObj>
       </w:sdtPr>
-      <w:sdtEndPr/>
       <w:sdtContent>
         <w:p>
           <w:pPr>
@@ -30,7 +29,7 @@
             <mc:AlternateContent>
               <mc:Choice Requires="wpg">
                 <w:drawing>
-                  <wp:anchor distT="0" distB="0" distL="114300" distR="114300" simplePos="0" relativeHeight="251659264" behindDoc="1" locked="0" layoutInCell="1" allowOverlap="1" wp14:anchorId="6F48F4C1" wp14:editId="5CE2884C">
+                  <wp:anchor distT="0" distB="0" distL="114300" distR="114300" simplePos="0" relativeHeight="251659264" behindDoc="1" locked="0" layoutInCell="1" allowOverlap="1">
                     <wp:simplePos x="0" y="0"/>
                     <mc:AlternateContent>
                       <mc:Choice Requires="wp14">
@@ -157,7 +156,6 @@
                                       <w:calendar w:val="gregorian"/>
                                     </w:date>
                                   </w:sdtPr>
-                                  <w:sdtEndPr/>
                                   <w:sdtContent>
                                     <w:p>
                                       <w:pPr>
@@ -3610,7 +3608,7 @@
             <mc:AlternateContent>
               <mc:Choice Requires="wps">
                 <w:drawing>
-                  <wp:anchor distT="0" distB="0" distL="114300" distR="114300" simplePos="0" relativeHeight="251661312" behindDoc="0" locked="0" layoutInCell="1" allowOverlap="1" wp14:anchorId="7993B2EF" wp14:editId="3778FB8C">
+                  <wp:anchor distT="0" distB="0" distL="114300" distR="114300" simplePos="0" relativeHeight="251661312" behindDoc="0" locked="0" layoutInCell="1" allowOverlap="1">
                     <wp:simplePos x="0" y="0"/>
                     <mc:AlternateContent>
                       <mc:Choice Requires="wp14">
@@ -3716,7 +3714,6 @@
                                     <w:dataBinding w:prefixMappings="xmlns:ns0='http://schemas.openxmlformats.org/officeDocument/2006/extended-properties' " w:xpath="/ns0:Properties[1]/ns0:Company[1]" w:storeItemID="{6668398D-A668-4E3E-A5EB-62B293D839F1}"/>
                                     <w:text/>
                                   </w:sdtPr>
-                                  <w:sdtEndPr/>
                                   <w:sdtContent>
                                     <w:r>
                                       <w:rPr>
@@ -3830,7 +3827,7 @@
             <mc:AlternateContent>
               <mc:Choice Requires="wps">
                 <w:drawing>
-                  <wp:anchor distT="0" distB="0" distL="114300" distR="114300" simplePos="0" relativeHeight="251660288" behindDoc="0" locked="0" layoutInCell="1" allowOverlap="1" wp14:anchorId="0536CFA4" wp14:editId="22C87316">
+                  <wp:anchor distT="0" distB="0" distL="114300" distR="114300" simplePos="0" relativeHeight="251660288" behindDoc="0" locked="0" layoutInCell="1" allowOverlap="1">
                     <wp:simplePos x="0" y="0"/>
                     <mc:AlternateContent>
                       <mc:Choice Requires="wp14">
@@ -3895,7 +3892,6 @@
                           </wps:style>
                           <wps:txbx>
                             <w:txbxContent>
-                              <w:bookmarkStart w:id="0" w:name="_GoBack"/>
                               <w:p>
                                 <w:pPr>
                                   <w:pStyle w:val="NoSpacing"/>
@@ -3919,7 +3915,6 @@
                                     <w:dataBinding w:prefixMappings="xmlns:ns0='http://purl.org/dc/elements/1.1/' xmlns:ns1='http://schemas.openxmlformats.org/package/2006/metadata/core-properties' " w:xpath="/ns1:coreProperties[1]/ns0:title[1]" w:storeItemID="{6C3C8BC8-F283-45AE-878A-BAB7291924A1}"/>
                                     <w:text/>
                                   </w:sdtPr>
-                                  <w:sdtEndPr/>
                                   <w:sdtContent>
                                     <w:r>
                                       <w:rPr>
@@ -3928,16 +3923,7 @@
                                         <w:sz w:val="72"/>
                                         <w:szCs w:val="72"/>
                                       </w:rPr>
-                                      <w:t xml:space="preserve">Unit </w:t>
-                                    </w:r>
-                                    <w:r>
-                                      <w:rPr>
-                                        <w:rFonts w:asciiTheme="majorHAnsi" w:eastAsiaTheme="majorEastAsia" w:hAnsiTheme="majorHAnsi" w:cstheme="majorBidi"/>
-                                        <w:color w:val="262626" w:themeColor="text1" w:themeTint="D9"/>
-                                        <w:sz w:val="72"/>
-                                        <w:szCs w:val="72"/>
-                                      </w:rPr>
-                                      <w:t>5</w:t>
+                                      <w:t>Unit 5</w:t>
                                     </w:r>
                                   </w:sdtContent>
                                 </w:sdt>
@@ -3964,7 +3950,6 @@
                                     <w:dataBinding w:prefixMappings="xmlns:ns0='http://purl.org/dc/elements/1.1/' xmlns:ns1='http://schemas.openxmlformats.org/package/2006/metadata/core-properties' " w:xpath="/ns1:coreProperties[1]/ns0:subject[1]" w:storeItemID="{6C3C8BC8-F283-45AE-878A-BAB7291924A1}"/>
                                     <w:text/>
                                   </w:sdtPr>
-                                  <w:sdtEndPr/>
                                   <w:sdtContent>
                                     <w:r>
                                       <w:rPr>
@@ -3972,19 +3957,10 @@
                                         <w:sz w:val="36"/>
                                         <w:szCs w:val="36"/>
                                       </w:rPr>
-                                      <w:t xml:space="preserve">Conditionals and </w:t>
-                                    </w:r>
-                                    <w:r>
-                                      <w:rPr>
-                                        <w:color w:val="404040" w:themeColor="text1" w:themeTint="BF"/>
-                                        <w:sz w:val="36"/>
-                                        <w:szCs w:val="36"/>
-                                      </w:rPr>
-                                      <w:t>Recursion</w:t>
+                                      <w:t>Conditionals and Recursion</w:t>
                                     </w:r>
                                   </w:sdtContent>
                                 </w:sdt>
-                                <w:bookmarkEnd w:id="0"/>
                               </w:p>
                             </w:txbxContent>
                           </wps:txbx>
@@ -4008,10 +3984,13 @@
               </mc:Choice>
               <mc:Fallback>
                 <w:pict>
-                  <v:shape w14:anchorId="0536CFA4" id="Text Box 1" o:spid="_x0000_s1056" type="#_x0000_t202" style="position:absolute;margin-left:0;margin-top:0;width:275.4pt;height:72.4pt;z-index:251660288;visibility:visible;mso-wrap-style:square;mso-width-percent:450;mso-height-percent:0;mso-left-percent:420;mso-top-percent:175;mso-wrap-distance-left:9pt;mso-wrap-distance-top:0;mso-wrap-distance-right:9pt;mso-wrap-distance-bottom:0;mso-position-horizontal-relative:page;mso-position-vertical-relative:page;mso-width-percent:450;mso-height-percent:0;mso-left-percent:420;mso-top-percent:175;mso-width-relative:page;mso-height-relative:margin;v-text-anchor:top" o:gfxdata="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" filled="f" stroked="f" strokeweight=".5pt">
+                  <v:shapetype id="_x0000_t202" coordsize="21600,21600" o:spt="202" path="m,l,21600r21600,l21600,xe">
+                    <v:stroke joinstyle="miter"/>
+                    <v:path gradientshapeok="t" o:connecttype="rect"/>
+                  </v:shapetype>
+                  <v:shape id="Text Box 1" o:spid="_x0000_s1056" type="#_x0000_t202" style="position:absolute;margin-left:0;margin-top:0;width:275.4pt;height:72.4pt;z-index:251660288;visibility:visible;mso-wrap-style:square;mso-width-percent:450;mso-height-percent:0;mso-left-percent:420;mso-top-percent:175;mso-wrap-distance-left:9pt;mso-wrap-distance-top:0;mso-wrap-distance-right:9pt;mso-wrap-distance-bottom:0;mso-position-horizontal-relative:page;mso-position-vertical-relative:page;mso-width-percent:450;mso-height-percent:0;mso-left-percent:420;mso-top-percent:175;mso-width-relative:page;mso-height-relative:margin;v-text-anchor:top" o:gfxdata="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" filled="f" stroked="f" strokeweight=".5pt">
                     <v:textbox style="mso-fit-shape-to-text:t" inset="0,0,0,0">
                       <w:txbxContent>
-                        <w:bookmarkStart w:id="1" w:name="_GoBack"/>
                         <w:p>
                           <w:pPr>
                             <w:pStyle w:val="NoSpacing"/>
@@ -4035,7 +4014,6 @@
                               <w:dataBinding w:prefixMappings="xmlns:ns0='http://purl.org/dc/elements/1.1/' xmlns:ns1='http://schemas.openxmlformats.org/package/2006/metadata/core-properties' " w:xpath="/ns1:coreProperties[1]/ns0:title[1]" w:storeItemID="{6C3C8BC8-F283-45AE-878A-BAB7291924A1}"/>
                               <w:text/>
                             </w:sdtPr>
-                            <w:sdtEndPr/>
                             <w:sdtContent>
                               <w:r>
                                 <w:rPr>
@@ -4044,16 +4022,7 @@
                                   <w:sz w:val="72"/>
                                   <w:szCs w:val="72"/>
                                 </w:rPr>
-                                <w:t xml:space="preserve">Unit </w:t>
-                              </w:r>
-                              <w:r>
-                                <w:rPr>
-                                  <w:rFonts w:asciiTheme="majorHAnsi" w:eastAsiaTheme="majorEastAsia" w:hAnsiTheme="majorHAnsi" w:cstheme="majorBidi"/>
-                                  <w:color w:val="262626" w:themeColor="text1" w:themeTint="D9"/>
-                                  <w:sz w:val="72"/>
-                                  <w:szCs w:val="72"/>
-                                </w:rPr>
-                                <w:t>5</w:t>
+                                <w:t>Unit 5</w:t>
                               </w:r>
                             </w:sdtContent>
                           </w:sdt>
@@ -4080,7 +4049,6 @@
                               <w:dataBinding w:prefixMappings="xmlns:ns0='http://purl.org/dc/elements/1.1/' xmlns:ns1='http://schemas.openxmlformats.org/package/2006/metadata/core-properties' " w:xpath="/ns1:coreProperties[1]/ns0:subject[1]" w:storeItemID="{6C3C8BC8-F283-45AE-878A-BAB7291924A1}"/>
                               <w:text/>
                             </w:sdtPr>
-                            <w:sdtEndPr/>
                             <w:sdtContent>
                               <w:r>
                                 <w:rPr>
@@ -4088,19 +4056,10 @@
                                   <w:sz w:val="36"/>
                                   <w:szCs w:val="36"/>
                                 </w:rPr>
-                                <w:t xml:space="preserve">Conditionals and </w:t>
-                              </w:r>
-                              <w:r>
-                                <w:rPr>
-                                  <w:color w:val="404040" w:themeColor="text1" w:themeTint="BF"/>
-                                  <w:sz w:val="36"/>
-                                  <w:szCs w:val="36"/>
-                                </w:rPr>
-                                <w:t>Recursion</w:t>
+                                <w:t>Conditionals and Recursion</w:t>
                               </w:r>
                             </w:sdtContent>
                           </w:sdt>
-                          <w:bookmarkEnd w:id="1"/>
                         </w:p>
                       </w:txbxContent>
                     </v:textbox>
@@ -4129,28 +4088,7 @@
     </w:p>
     <w:p>
       <w:r>
-        <w:t xml:space="preserve">The text for this unit is Think Python chapter </w:t>
-      </w:r>
-      <w:r>
-        <w:t>5</w:t>
-      </w:r>
-      <w:r>
-        <w:t xml:space="preserve"> (pages </w:t>
-      </w:r>
-      <w:r>
-        <w:t>39</w:t>
-      </w:r>
-      <w:r>
-        <w:t xml:space="preserve"> through </w:t>
-      </w:r>
-      <w:r>
-        <w:t>49</w:t>
-      </w:r>
-      <w:r>
-        <w:t>).</w:t>
-      </w:r>
-      <w:r>
-        <w:t xml:space="preserve"> </w:t>
+        <w:t xml:space="preserve">The text for this unit is Think Python chapter 5 (pages 39 through 49). </w:t>
       </w:r>
     </w:p>
     <w:p/>
@@ -4188,16 +4126,7 @@
         </w:rPr>
       </w:pPr>
       <w:r>
-        <w:t>The</w:t>
-      </w:r>
-      <w:r>
-        <w:t xml:space="preserve"> </w:t>
-      </w:r>
-      <w:r>
-        <w:t>_________________</w:t>
-      </w:r>
-      <w:r>
-        <w:t xml:space="preserve"> operator (written as “//”) divides two numbers and rounds down to an integer, for example, 10 // 3 equals 3. (floor division)</w:t>
+        <w:t>The _________________ operator (written as “//”) divides two numbers and rounds down to an integer, for example, 10 // 3 equals 3. (floor division)</w:t>
       </w:r>
     </w:p>
     <w:p>
@@ -4223,16 +4152,7 @@
         </w:rPr>
       </w:pPr>
       <w:r>
-        <w:t xml:space="preserve">The </w:t>
-      </w:r>
-      <w:r>
-        <w:t>_________________</w:t>
-      </w:r>
-      <w:r>
-        <w:t xml:space="preserve"> operator (written as “%”), divides two numbers and returns the remainder, for example, 10 % 3 equals 1.</w:t>
-      </w:r>
-      <w:r>
-        <w:t xml:space="preserve"> (modulus)</w:t>
+        <w:t>The _________________ operator (written as “%”), divides two numbers and returns the remainder, for example, 10 % 3 equals 1. (modulus)</w:t>
       </w:r>
     </w:p>
     <w:p>
@@ -4257,21 +4177,7 @@
         </w:rPr>
       </w:pPr>
       <w:r>
-        <w:t xml:space="preserve">A </w:t>
-      </w:r>
-      <w:r>
-        <w:t>_________________</w:t>
-      </w:r>
-      <w:r>
-        <w:t xml:space="preserve"> expression is an expression that is either true or false. (</w:t>
-      </w:r>
-      <w:proofErr w:type="spellStart"/>
-      <w:r>
-        <w:t>boolean</w:t>
-      </w:r>
-      <w:proofErr w:type="spellEnd"/>
-      <w:r>
-        <w:t>)</w:t>
+        <w:t>A _________________ expression is an expression that is either true or false. (boolean)</w:t>
       </w:r>
     </w:p>
     <w:p>
@@ -4296,21 +4202,7 @@
         </w:rPr>
       </w:pPr>
       <w:r>
-        <w:t>Not equal (</w:t>
-      </w:r>
-      <w:proofErr w:type="gramStart"/>
-      <w:r>
-        <w:t>“!=</w:t>
-      </w:r>
-      <w:proofErr w:type="gramEnd"/>
-      <w:r>
-        <w:t xml:space="preserve">”), greater than (“&gt;”), less than (“&lt;”), greater than or equal to (“&gt;=”), less than or equal to (“&lt;=”), and equal to (“==”) are </w:t>
-      </w:r>
-      <w:r>
-        <w:t>_________________</w:t>
-      </w:r>
-      <w:r>
-        <w:t>. (relational operators)</w:t>
+        <w:t>Not equal (“!=”), greater than (“&gt;”), less than (“&lt;”), greater than or equal to (“&gt;=”), less than or equal to (“&lt;=”), and equal to (“==”) are _________________. (relational operators)</w:t>
       </w:r>
     </w:p>
     <w:p>
@@ -4335,13 +4227,7 @@
         </w:rPr>
       </w:pPr>
       <w:r>
-        <w:t xml:space="preserve">There are three </w:t>
-      </w:r>
-      <w:r>
-        <w:t>_________________</w:t>
-      </w:r>
-      <w:r>
-        <w:t>, and, or, and not. (logical operators)</w:t>
+        <w:t>There are three _________________, and, or, and not. (logical operators)</w:t>
       </w:r>
     </w:p>
     <w:p>
@@ -4373,10 +4259,7 @@
         <w:t>_________________</w:t>
       </w:r>
       <w:r>
-        <w:t xml:space="preserve"> give us the ability to check conditions and change the behavior of the program accordingly</w:t>
-      </w:r>
-      <w:r>
-        <w:t>. (conditional statements)</w:t>
+        <w:t xml:space="preserve"> give us the ability to check conditions and change the behavior of the program accordingly. (conditional statements)</w:t>
       </w:r>
     </w:p>
     <w:p>
@@ -4426,15 +4309,7 @@
           </w:p>
           <w:p>
             <w:r>
-              <w:t xml:space="preserve">    </w:t>
-            </w:r>
-            <w:proofErr w:type="gramStart"/>
-            <w:r>
-              <w:t>print(</w:t>
-            </w:r>
-            <w:proofErr w:type="gramEnd"/>
-            <w:r>
-              <w:t>'x is positive')</w:t>
+              <w:t xml:space="preserve">    print('x is positive')</w:t>
             </w:r>
           </w:p>
         </w:tc>
@@ -4445,21 +4320,7 @@
         <w:pStyle w:val="ListParagraph"/>
       </w:pPr>
       <w:r>
-        <w:t xml:space="preserve">The </w:t>
-      </w:r>
-      <w:proofErr w:type="spellStart"/>
-      <w:r>
-        <w:t>boolean</w:t>
-      </w:r>
-      <w:proofErr w:type="spellEnd"/>
-      <w:r>
-        <w:t xml:space="preserve"> expression following the “if” is called the </w:t>
-      </w:r>
-      <w:r>
-        <w:t>_________________</w:t>
-      </w:r>
-      <w:r>
-        <w:t>. (condition)</w:t>
+        <w:t>The boolean expression following the “if” is called the _________________. (condition)</w:t>
       </w:r>
     </w:p>
     <w:p>
@@ -4476,16 +4337,7 @@
         </w:numPr>
       </w:pPr>
       <w:r>
-        <w:t>The code below</w:t>
-      </w:r>
-      <w:r>
-        <w:t xml:space="preserve"> demonstrates </w:t>
-      </w:r>
-      <w:r>
-        <w:t>_________________</w:t>
-      </w:r>
-      <w:r>
-        <w:t>, (alternative execution)</w:t>
+        <w:t>The code below demonstrates _________________, (alternative execution)</w:t>
       </w:r>
     </w:p>
     <w:tbl>
@@ -4510,15 +4362,7 @@
           </w:p>
           <w:p>
             <w:r>
-              <w:t xml:space="preserve">    </w:t>
-            </w:r>
-            <w:proofErr w:type="gramStart"/>
-            <w:r>
-              <w:t>print(</w:t>
-            </w:r>
-            <w:proofErr w:type="gramEnd"/>
-            <w:r>
-              <w:t>'x is even')</w:t>
+              <w:t xml:space="preserve">    print('x is even')</w:t>
             </w:r>
           </w:p>
           <w:p>
@@ -4528,15 +4372,7 @@
           </w:p>
           <w:p>
             <w:r>
-              <w:t xml:space="preserve">    </w:t>
-            </w:r>
-            <w:proofErr w:type="gramStart"/>
-            <w:r>
-              <w:t>print(</w:t>
-            </w:r>
-            <w:proofErr w:type="gramEnd"/>
-            <w:r>
-              <w:t>'x is odd')</w:t>
+              <w:t xml:space="preserve">    print('x is odd')</w:t>
             </w:r>
           </w:p>
         </w:tc>
@@ -4547,13 +4383,7 @@
         <w:pStyle w:val="ListParagraph"/>
       </w:pPr>
       <w:r>
-        <w:t xml:space="preserve">and the alternative pathways of code execution are called </w:t>
-      </w:r>
-      <w:r>
-        <w:t>_________________</w:t>
-      </w:r>
-      <w:r>
-        <w:t>. (branches)</w:t>
+        <w:t>and the alternative pathways of code execution are called _________________. (branches)</w:t>
       </w:r>
     </w:p>
     <w:p>
@@ -4570,19 +4400,7 @@
         </w:numPr>
       </w:pPr>
       <w:r>
-        <w:t xml:space="preserve">A function that calls itself is </w:t>
-      </w:r>
-      <w:r>
-        <w:t>_________________</w:t>
-      </w:r>
-      <w:r>
-        <w:t xml:space="preserve"> (recursive), and the process of executing it is called </w:t>
-      </w:r>
-      <w:r>
-        <w:t>_________________</w:t>
-      </w:r>
-      <w:r>
-        <w:t>. (recursion)</w:t>
+        <w:t>A function that calls itself is _________________ (recursive), and the process of executing it is called _________________. (recursion)</w:t>
       </w:r>
     </w:p>
     <w:p>
@@ -4600,13 +4418,7 @@
       </w:pPr>
       <w:r>
         <w:lastRenderedPageBreak/>
-        <w:t xml:space="preserve">The bottom of the recursion is called the </w:t>
-      </w:r>
-      <w:r>
-        <w:t>_________________</w:t>
-      </w:r>
-      <w:r>
-        <w:t>. (base case)</w:t>
+        <w:t>The bottom of the recursion is called the _________________. (base case)</w:t>
       </w:r>
     </w:p>
     <w:p>
@@ -4623,16 +4435,7 @@
         </w:numPr>
       </w:pPr>
       <w:r>
-        <w:t>Recursion that never reaches a base case and goes on making recursive calls</w:t>
-      </w:r>
-      <w:r>
-        <w:t xml:space="preserve"> forever is know as </w:t>
-      </w:r>
-      <w:r>
-        <w:t>__________________________________</w:t>
-      </w:r>
-      <w:r>
-        <w:t>. (infinite recursion)</w:t>
+        <w:t>Recursion that never reaches a base case and goes on making recursive calls forever is know as __________________________________. (infinite recursion)</w:t>
       </w:r>
     </w:p>
     <w:p>
@@ -4641,28 +4444,18 @@
       </w:pPr>
     </w:p>
     <w:p>
+      <w:bookmarkStart w:id="0" w:name="_Hlk506645326"/>
+      <w:bookmarkStart w:id="1" w:name="_GoBack"/>
       <w:r>
         <w:rPr>
           <w:b/>
           <w:u w:val="single"/>
         </w:rPr>
-        <w:t xml:space="preserve">Be sure that you are familiar with all of the definitions in the glossary (section </w:t>
-      </w:r>
-      <w:r>
-        <w:rPr>
-          <w:b/>
-          <w:u w:val="single"/>
-        </w:rPr>
-        <w:t>5.13)</w:t>
-      </w:r>
-      <w:r>
-        <w:rPr>
-          <w:b/>
-          <w:u w:val="single"/>
-        </w:rPr>
-        <w:t>!</w:t>
+        <w:t>Be sure that you are familiar with all of the definitions in the glossary (section 5.13)!</w:t>
       </w:r>
     </w:p>
+    <w:bookmarkEnd w:id="0"/>
+    <w:bookmarkEnd w:id="1"/>
     <w:p>
       <w:pPr>
         <w:pStyle w:val="Heading1"/>
@@ -4673,13 +4466,7 @@
     </w:p>
     <w:p>
       <w:r>
-        <w:t>Please answer true or false to the following</w:t>
-      </w:r>
-      <w:r>
-        <w:t>.</w:t>
-      </w:r>
-      <w:r>
-        <w:t xml:space="preserve"> You can use the Python Interpreter to check your work!</w:t>
+        <w:t>Please answer true or false to the following. You can use the Python Interpreter to check your work!</w:t>
       </w:r>
     </w:p>
     <w:p/>
@@ -4691,19 +4478,8 @@
           <w:numId w:val="6"/>
         </w:numPr>
       </w:pPr>
-      <w:proofErr w:type="gramStart"/>
       <w:r>
-        <w:t>7 !</w:t>
-      </w:r>
-      <w:proofErr w:type="gramEnd"/>
-      <w:r>
-        <w:t xml:space="preserve">= </w:t>
-      </w:r>
-      <w:r>
-        <w:t>(3+4)</w:t>
-      </w:r>
-      <w:r>
-        <w:t xml:space="preserve">  (false)</w:t>
+        <w:t>7 != (3+4)  (false)</w:t>
       </w:r>
     </w:p>
     <w:p>
@@ -4720,15 +4496,7 @@
         </w:numPr>
       </w:pPr>
       <w:r>
-        <w:t xml:space="preserve">(1+10) &gt;= </w:t>
-      </w:r>
-      <w:proofErr w:type="gramStart"/>
-      <w:r>
-        <w:t>11  (</w:t>
-      </w:r>
-      <w:proofErr w:type="gramEnd"/>
-      <w:r>
-        <w:t>true)</w:t>
+        <w:t>(1+10) &gt;= 11  (true)</w:t>
       </w:r>
     </w:p>
     <w:p>
@@ -4745,15 +4513,7 @@
         </w:numPr>
       </w:pPr>
       <w:r>
-        <w:t xml:space="preserve">5 &lt;= </w:t>
-      </w:r>
-      <w:proofErr w:type="gramStart"/>
-      <w:r>
-        <w:t>9  (</w:t>
-      </w:r>
-      <w:proofErr w:type="gramEnd"/>
-      <w:r>
-        <w:t>true)</w:t>
+        <w:t>5 &lt;= 9  (true)</w:t>
       </w:r>
     </w:p>
     <w:p>
@@ -4781,13 +4541,7 @@
         </w:numPr>
       </w:pPr>
       <w:r>
-        <w:t>E</w:t>
-      </w:r>
-      <w:r>
-        <w:t xml:space="preserve">xercise </w:t>
-      </w:r>
-      <w:r>
-        <w:t>5.2 in the textbook. (ex_5.2.py)</w:t>
+        <w:t>Exercise 5.2 in the textbook. (ex_5.2.py)</w:t>
       </w:r>
     </w:p>
     <w:p>
@@ -4821,16 +4575,7 @@
         </w:numPr>
       </w:pPr>
       <w:r>
-        <w:t xml:space="preserve">Write a program that prompts the user for a number, and then </w:t>
-      </w:r>
-      <w:r>
-        <w:t>prints</w:t>
-      </w:r>
-      <w:r>
-        <w:t xml:space="preserve"> the Fibonacci sequence up to that number. Us</w:t>
-      </w:r>
-      <w:r>
-        <w:t>e recursion!! Note that the definition of the Fibonacci sequence is itself recursive:</w:t>
+        <w:t>Write a program that prompts the user for a number, and then prints the Fibonacci sequence up to that number. Use recursion!! Note that the definition of the Fibonacci sequence is itself recursive:</w:t>
       </w:r>
     </w:p>
     <w:p/>
@@ -4843,7 +4588,7 @@
           <w:noProof/>
         </w:rPr>
         <w:drawing>
-          <wp:inline distT="0" distB="0" distL="0" distR="0" wp14:anchorId="63D3B839" wp14:editId="08BE3B1C">
+          <wp:inline distT="0" distB="0" distL="0" distR="0">
             <wp:extent cx="2475865" cy="802005"/>
             <wp:effectExtent l="0" t="0" r="635" b="0"/>
             <wp:docPr id="34" name="Picture 34" descr="fibonacci from wikipedia"/>
@@ -4903,19 +4648,7 @@
     <w:p/>
     <w:p>
       <w:r>
-        <w:t xml:space="preserve">If time allows, please complete exercise </w:t>
-      </w:r>
-      <w:r>
-        <w:t>5.1</w:t>
-      </w:r>
-      <w:r>
-        <w:t xml:space="preserve"> in the textbook</w:t>
-      </w:r>
-      <w:r>
-        <w:t>.</w:t>
-      </w:r>
-      <w:r>
-        <w:t xml:space="preserve"> Don’t forget about the modulo (%) and floor division (//) operators!! Note that GMT (Greenwich Mean Time) is used, and not our local time zone. (ex_5.1.py)</w:t>
+        <w:t>If time allows, please complete exercise 5.1 in the textbook. Don’t forget about the modulo (%) and floor division (//) operators!! Note that GMT (Greenwich Mean Time) is used, and not our local time zone. (ex_5.1.py)</w:t>
       </w:r>
     </w:p>
     <w:sectPr>
@@ -6033,7 +5766,6 @@
   <w:style w:type="paragraph" w:default="1" w:styleId="Normal">
     <w:name w:val="Normal"/>
     <w:qFormat/>
-    <w:rsid w:val="00921EC0"/>
   </w:style>
   <w:style w:type="paragraph" w:styleId="Heading1">
     <w:name w:val="heading 1"/>
@@ -6042,7 +5774,6 @@
     <w:link w:val="Heading1Char"/>
     <w:uiPriority w:val="9"/>
     <w:qFormat/>
-    <w:rsid w:val="009E1774"/>
     <w:pPr>
       <w:keepNext/>
       <w:keepLines/>
@@ -6088,7 +5819,6 @@
     <w:link w:val="NoSpacingChar"/>
     <w:uiPriority w:val="1"/>
     <w:qFormat/>
-    <w:rsid w:val="00563A64"/>
     <w:rPr>
       <w:rFonts w:eastAsiaTheme="minorEastAsia"/>
       <w:sz w:val="22"/>
@@ -6101,7 +5831,6 @@
     <w:basedOn w:val="DefaultParagraphFont"/>
     <w:link w:val="NoSpacing"/>
     <w:uiPriority w:val="1"/>
-    <w:rsid w:val="00563A64"/>
     <w:rPr>
       <w:rFonts w:eastAsiaTheme="minorEastAsia"/>
       <w:sz w:val="22"/>
@@ -6114,7 +5843,6 @@
     <w:basedOn w:val="DefaultParagraphFont"/>
     <w:link w:val="Heading1"/>
     <w:uiPriority w:val="9"/>
-    <w:rsid w:val="009E1774"/>
     <w:rPr>
       <w:rFonts w:asciiTheme="majorHAnsi" w:eastAsiaTheme="majorEastAsia" w:hAnsiTheme="majorHAnsi" w:cstheme="majorBidi"/>
       <w:color w:val="2F5496" w:themeColor="accent1" w:themeShade="BF"/>
@@ -6127,7 +5855,6 @@
     <w:basedOn w:val="Normal"/>
     <w:uiPriority w:val="34"/>
     <w:qFormat/>
-    <w:rsid w:val="009467D4"/>
     <w:pPr>
       <w:ind w:left="720"/>
       <w:contextualSpacing/>
@@ -6137,7 +5864,6 @@
     <w:name w:val="Table Grid"/>
     <w:basedOn w:val="TableNormal"/>
     <w:uiPriority w:val="39"/>
-    <w:rsid w:val="0050097A"/>
     <w:tblPr>
       <w:tblBorders>
         <w:top w:val="single" w:sz="4" w:space="0" w:color="auto"/>
@@ -6418,7 +6144,7 @@
 </file>
 
 <file path=customXml/itemProps1.xml><?xml version="1.0" encoding="utf-8"?>
-<ds:datastoreItem xmlns:ds="http://schemas.openxmlformats.org/officeDocument/2006/customXml" ds:itemID="{B15020E7-3794-4F93-9567-0653B8A18F47}">
+<ds:datastoreItem xmlns:ds="http://schemas.openxmlformats.org/officeDocument/2006/customXml" ds:itemID="{E99B92F9-4C69-42BE-BA16-2CAB9581C0CE}">
   <ds:schemaRefs>
     <ds:schemaRef ds:uri="http://schemas.openxmlformats.org/officeDocument/2006/bibliography"/>
   </ds:schemaRefs>

</xml_diff>